<commit_message>
invoice create and detail
</commit_message>
<xml_diff>
--- a/Iteration2-INFO2644-JohnSoerjawitaka.docx
+++ b/Iteration2-INFO2644-JohnSoerjawitaka.docx
@@ -37,187 +37,23 @@
     </w:p>
     <w:p>
       <w:r>
-        <w:t>User Stories Completed:</w:t>
-      </w:r>
-    </w:p>
-    <w:p>
-      <w:pPr>
-        <w:pStyle w:val="ListParagraph"/>
-        <w:numPr>
-          <w:ilvl w:val="0"/>
-          <w:numId w:val="3"/>
-        </w:numPr>
-      </w:pPr>
-      <w:r>
-        <w:t xml:space="preserve">As a user, </w:t>
-      </w:r>
-      <w:proofErr w:type="gramStart"/>
-      <w:r>
-        <w:t>I’d</w:t>
-      </w:r>
-      <w:proofErr w:type="gramEnd"/>
-      <w:r>
-        <w:t xml:space="preserve"> like to be able to retrieve forgotten password.</w:t>
-      </w:r>
-    </w:p>
-    <w:p>
-      <w:pPr>
-        <w:pStyle w:val="ListParagraph"/>
-        <w:numPr>
-          <w:ilvl w:val="0"/>
-          <w:numId w:val="3"/>
-        </w:numPr>
-        <w:rPr>
-          <w:highlight w:val="yellow"/>
-        </w:rPr>
-      </w:pPr>
-      <w:r>
-        <w:rPr>
-          <w:highlight w:val="yellow"/>
-        </w:rPr>
-        <w:t xml:space="preserve">As a user in the Production Department, </w:t>
-      </w:r>
-      <w:proofErr w:type="gramStart"/>
-      <w:r>
-        <w:rPr>
-          <w:highlight w:val="yellow"/>
-        </w:rPr>
-        <w:t>I’d</w:t>
-      </w:r>
-      <w:proofErr w:type="gramEnd"/>
-      <w:r>
-        <w:rPr>
-          <w:highlight w:val="yellow"/>
-        </w:rPr>
-        <w:t xml:space="preserve"> like to be able to view </w:t>
-      </w:r>
-      <w:r>
-        <w:rPr>
-          <w:highlight w:val="yellow"/>
-        </w:rPr>
-        <w:t xml:space="preserve">Product </w:t>
-      </w:r>
-      <w:r>
-        <w:rPr>
-          <w:highlight w:val="yellow"/>
-        </w:rPr>
-        <w:t>inventory.</w:t>
-      </w:r>
-    </w:p>
-    <w:p>
-      <w:pPr>
-        <w:pStyle w:val="ListParagraph"/>
-        <w:numPr>
-          <w:ilvl w:val="0"/>
-          <w:numId w:val="3"/>
-        </w:numPr>
-        <w:rPr>
-          <w:highlight w:val="yellow"/>
-        </w:rPr>
-      </w:pPr>
-      <w:r>
-        <w:rPr>
-          <w:highlight w:val="yellow"/>
-        </w:rPr>
-        <w:t xml:space="preserve">As a user in the Production Department, I’d like to be able to modify </w:t>
-      </w:r>
-      <w:r>
-        <w:rPr>
-          <w:highlight w:val="yellow"/>
-        </w:rPr>
-        <w:t xml:space="preserve">Product </w:t>
-      </w:r>
-      <w:r>
-        <w:rPr>
-          <w:highlight w:val="yellow"/>
-        </w:rPr>
-        <w:t>inventory.</w:t>
-      </w:r>
-    </w:p>
-    <w:p>
-      <w:pPr>
-        <w:pStyle w:val="ListParagraph"/>
-        <w:numPr>
-          <w:ilvl w:val="0"/>
-          <w:numId w:val="3"/>
-        </w:numPr>
-        <w:rPr>
-          <w:highlight w:val="yellow"/>
-        </w:rPr>
-      </w:pPr>
-      <w:r>
-        <w:rPr>
-          <w:highlight w:val="yellow"/>
-        </w:rPr>
-        <w:t xml:space="preserve">As a user in the Production Department, </w:t>
-      </w:r>
-      <w:proofErr w:type="gramStart"/>
-      <w:r>
-        <w:rPr>
-          <w:highlight w:val="yellow"/>
-        </w:rPr>
-        <w:t>I’d</w:t>
-      </w:r>
-      <w:proofErr w:type="gramEnd"/>
-      <w:r>
-        <w:rPr>
-          <w:highlight w:val="yellow"/>
-        </w:rPr>
-        <w:t xml:space="preserve"> like to be able to view available materials.</w:t>
-      </w:r>
-    </w:p>
-    <w:p>
-      <w:pPr>
-        <w:pStyle w:val="ListParagraph"/>
-        <w:numPr>
-          <w:ilvl w:val="0"/>
-          <w:numId w:val="3"/>
-        </w:numPr>
-        <w:rPr>
-          <w:highlight w:val="yellow"/>
-        </w:rPr>
-      </w:pPr>
-      <w:r>
-        <w:rPr>
-          <w:highlight w:val="yellow"/>
-        </w:rPr>
-        <w:t xml:space="preserve">As a user in the Production Department, </w:t>
-      </w:r>
-      <w:proofErr w:type="gramStart"/>
-      <w:r>
-        <w:rPr>
-          <w:highlight w:val="yellow"/>
-        </w:rPr>
-        <w:t>I’d</w:t>
-      </w:r>
-      <w:proofErr w:type="gramEnd"/>
-      <w:r>
-        <w:rPr>
-          <w:highlight w:val="yellow"/>
-        </w:rPr>
-        <w:t xml:space="preserve"> like to be able to modify materials.</w:t>
-      </w:r>
-    </w:p>
-    <w:p>
-      <w:pPr>
-        <w:pStyle w:val="ListParagraph"/>
-        <w:numPr>
-          <w:ilvl w:val="0"/>
-          <w:numId w:val="3"/>
-        </w:numPr>
-      </w:pPr>
+        <w:t xml:space="preserve">Functionality for Production department is completed. User can view and modify Product, Inventory, materials, equipment, and maintenance. </w:t>
+      </w:r>
+      <w:r>
+        <w:t>A few items</w:t>
+      </w:r>
+      <w:r>
+        <w:t xml:space="preserve"> were added last minute due to dependency.</w:t>
+      </w:r>
+      <w:r>
+        <w:t xml:space="preserve"> At this phase, the functionality of Administration department may be pushed to version 2.0.</w:t>
+      </w:r>
       <w:bookmarkStart w:id="0" w:name="_GoBack"/>
       <w:bookmarkEnd w:id="0"/>
-      <w:r>
-        <w:t xml:space="preserve">As a user in the Production Department, </w:t>
-      </w:r>
-      <w:proofErr w:type="gramStart"/>
-      <w:r>
-        <w:t>I’d</w:t>
-      </w:r>
-      <w:proofErr w:type="gramEnd"/>
-      <w:r>
-        <w:t xml:space="preserve"> like to be able to view maintenance order.</w:t>
+    </w:p>
+    <w:p>
+      <w:r>
+        <w:t>User Stories Completed:</w:t>
       </w:r>
     </w:p>
     <w:p>
@@ -229,15 +65,13 @@
         </w:numPr>
       </w:pPr>
       <w:r>
-        <w:t xml:space="preserve">As a user in the Production Department, </w:t>
-      </w:r>
-      <w:proofErr w:type="gramStart"/>
-      <w:r>
-        <w:t>I’d</w:t>
-      </w:r>
-      <w:proofErr w:type="gramEnd"/>
-      <w:r>
-        <w:t xml:space="preserve"> like to be able to modify maintenance order.</w:t>
+        <w:t>As a user in the Production Department, I’d like to be able to view Product</w:t>
+      </w:r>
+      <w:r>
+        <w:t xml:space="preserve"> (added with high priority)</w:t>
+      </w:r>
+      <w:r>
+        <w:t>.</w:t>
       </w:r>
     </w:p>
     <w:p>
@@ -249,15 +83,16 @@
         </w:numPr>
       </w:pPr>
       <w:r>
-        <w:t xml:space="preserve">As a user in the Production Department, </w:t>
-      </w:r>
-      <w:proofErr w:type="gramStart"/>
-      <w:r>
-        <w:t>I’d</w:t>
-      </w:r>
-      <w:proofErr w:type="gramEnd"/>
-      <w:r>
-        <w:t xml:space="preserve"> like to be able to view equipment list.</w:t>
+        <w:t>As a user in the Production Department, I’d like to be able to modify Product</w:t>
+      </w:r>
+      <w:r>
+        <w:t xml:space="preserve"> </w:t>
+      </w:r>
+      <w:r>
+        <w:t>(added with high priority)</w:t>
+      </w:r>
+      <w:r>
+        <w:t>.</w:t>
       </w:r>
     </w:p>
     <w:p>
@@ -269,15 +104,16 @@
         </w:numPr>
       </w:pPr>
       <w:r>
-        <w:t xml:space="preserve">As a user in the Production Department, </w:t>
-      </w:r>
-      <w:proofErr w:type="gramStart"/>
-      <w:r>
-        <w:t>I’d</w:t>
-      </w:r>
-      <w:proofErr w:type="gramEnd"/>
-      <w:r>
-        <w:t xml:space="preserve"> like to be able to modify equipment list.</w:t>
+        <w:t xml:space="preserve">As a user in the Production Department, I’d like to be able to view Product </w:t>
+      </w:r>
+      <w:r>
+        <w:t xml:space="preserve">categories </w:t>
+      </w:r>
+      <w:r>
+        <w:t>(added with high priority)</w:t>
+      </w:r>
+      <w:r>
+        <w:t>.</w:t>
       </w:r>
     </w:p>
     <w:p>
@@ -289,15 +125,16 @@
         </w:numPr>
       </w:pPr>
       <w:r>
-        <w:t xml:space="preserve">As a user in the Distribution Department, </w:t>
-      </w:r>
-      <w:proofErr w:type="gramStart"/>
-      <w:r>
-        <w:t>I’d</w:t>
-      </w:r>
-      <w:proofErr w:type="gramEnd"/>
-      <w:r>
-        <w:t xml:space="preserve"> like to be able to view inventory.</w:t>
+        <w:t xml:space="preserve">As a user in the Production Department, I’d like to be able to modify Product </w:t>
+      </w:r>
+      <w:r>
+        <w:t xml:space="preserve">categories </w:t>
+      </w:r>
+      <w:r>
+        <w:t>(added with high priority)</w:t>
+      </w:r>
+      <w:r>
+        <w:t>.</w:t>
       </w:r>
     </w:p>
     <w:p>
@@ -309,15 +146,13 @@
         </w:numPr>
       </w:pPr>
       <w:r>
-        <w:t xml:space="preserve">As a user in the Distribution Department, </w:t>
-      </w:r>
-      <w:proofErr w:type="gramStart"/>
-      <w:r>
-        <w:t>I’d</w:t>
-      </w:r>
-      <w:proofErr w:type="gramEnd"/>
-      <w:r>
-        <w:t xml:space="preserve"> like to be able to modify inventory.</w:t>
+        <w:t xml:space="preserve">As a user in the Production Department, I’d like to be able to view </w:t>
+      </w:r>
+      <w:r>
+        <w:t xml:space="preserve">Product </w:t>
+      </w:r>
+      <w:r>
+        <w:t>inventory.</w:t>
       </w:r>
     </w:p>
     <w:p>
@@ -329,15 +164,13 @@
         </w:numPr>
       </w:pPr>
       <w:r>
-        <w:t xml:space="preserve">As a user in the Distribution Department, </w:t>
-      </w:r>
-      <w:proofErr w:type="gramStart"/>
-      <w:r>
-        <w:t>I’d</w:t>
-      </w:r>
-      <w:proofErr w:type="gramEnd"/>
-      <w:r>
-        <w:t xml:space="preserve"> like to be able to view delivery schedule.</w:t>
+        <w:t xml:space="preserve">As a user in the Production Department, I’d like to be able to modify </w:t>
+      </w:r>
+      <w:r>
+        <w:t xml:space="preserve">Product </w:t>
+      </w:r>
+      <w:r>
+        <w:t>inventory.</w:t>
       </w:r>
     </w:p>
     <w:p>
@@ -349,15 +182,7 @@
         </w:numPr>
       </w:pPr>
       <w:r>
-        <w:t xml:space="preserve">As a user in the Distribution Department, </w:t>
-      </w:r>
-      <w:proofErr w:type="gramStart"/>
-      <w:r>
-        <w:t>I’d</w:t>
-      </w:r>
-      <w:proofErr w:type="gramEnd"/>
-      <w:r>
-        <w:t xml:space="preserve"> like to be able to modify delivery schedule.</w:t>
+        <w:t>As a user in the Production Department, I’d like to be able to view available materials.</w:t>
       </w:r>
     </w:p>
     <w:p>
@@ -369,15 +194,7 @@
         </w:numPr>
       </w:pPr>
       <w:r>
-        <w:t xml:space="preserve">As a user in the Distribution Department, </w:t>
-      </w:r>
-      <w:proofErr w:type="gramStart"/>
-      <w:r>
-        <w:t>I’d</w:t>
-      </w:r>
-      <w:proofErr w:type="gramEnd"/>
-      <w:r>
-        <w:t xml:space="preserve"> like to be able to view delivery expenses.</w:t>
+        <w:t>As a user in the Production Department, I’d like to be able to modify materials.</w:t>
       </w:r>
     </w:p>
     <w:p>
@@ -389,15 +206,16 @@
         </w:numPr>
       </w:pPr>
       <w:r>
-        <w:t xml:space="preserve">As a user in the Distribution Department, </w:t>
-      </w:r>
-      <w:proofErr w:type="gramStart"/>
-      <w:r>
-        <w:t>I’d</w:t>
-      </w:r>
-      <w:proofErr w:type="gramEnd"/>
-      <w:r>
-        <w:t xml:space="preserve"> like to be able to modify delivery expenses.</w:t>
+        <w:t>As a user in the Production Department, I’d like to be able to view available materials</w:t>
+      </w:r>
+      <w:r>
+        <w:t xml:space="preserve"> stock </w:t>
+      </w:r>
+      <w:r>
+        <w:t>(added with high priority)</w:t>
+      </w:r>
+      <w:r>
+        <w:t>.</w:t>
       </w:r>
     </w:p>
     <w:p>
@@ -409,7 +227,16 @@
         </w:numPr>
       </w:pPr>
       <w:r>
-        <w:t>As a user in the Finance Department, I’d like to be able to view invoices</w:t>
+        <w:t>As a user in the Production Department, I’d like</w:t>
+      </w:r>
+      <w:r>
+        <w:t xml:space="preserve"> to be able to modify materials stock </w:t>
+      </w:r>
+      <w:r>
+        <w:t>(added with high priority)</w:t>
+      </w:r>
+      <w:r>
+        <w:t>.</w:t>
       </w:r>
     </w:p>
     <w:p>
@@ -421,15 +248,7 @@
         </w:numPr>
       </w:pPr>
       <w:r>
-        <w:t xml:space="preserve">As a user in the Finance Department, </w:t>
-      </w:r>
-      <w:proofErr w:type="gramStart"/>
-      <w:r>
-        <w:t>I’d</w:t>
-      </w:r>
-      <w:proofErr w:type="gramEnd"/>
-      <w:r>
-        <w:t xml:space="preserve"> like to be able to modify invoices. </w:t>
+        <w:t>As a user in the Production Department, I’d like to be able to view maintenance order.</w:t>
       </w:r>
     </w:p>
     <w:p>
@@ -441,15 +260,7 @@
         </w:numPr>
       </w:pPr>
       <w:r>
-        <w:t xml:space="preserve">As a user in the Finance Department, </w:t>
-      </w:r>
-      <w:proofErr w:type="gramStart"/>
-      <w:r>
-        <w:t>I’d</w:t>
-      </w:r>
-      <w:proofErr w:type="gramEnd"/>
-      <w:r>
-        <w:t xml:space="preserve"> like to be able to view customer payments. </w:t>
+        <w:t>As a user in the Production Department, I’d like to be able to modify maintenance order.</w:t>
       </w:r>
     </w:p>
     <w:p>
@@ -461,18 +272,33 @@
         </w:numPr>
       </w:pPr>
       <w:r>
-        <w:t xml:space="preserve">As a user in the Finance Department, </w:t>
-      </w:r>
-      <w:proofErr w:type="gramStart"/>
-      <w:r>
-        <w:t>I’d</w:t>
-      </w:r>
-      <w:proofErr w:type="gramEnd"/>
-      <w:r>
-        <w:t xml:space="preserve"> like to be able to modify customer payments. </w:t>
-      </w:r>
-    </w:p>
-    <w:p/>
+        <w:t>As a user in the Production Department, I’d like to be able to view equipment list.</w:t>
+      </w:r>
+    </w:p>
+    <w:p>
+      <w:pPr>
+        <w:pStyle w:val="ListParagraph"/>
+        <w:numPr>
+          <w:ilvl w:val="0"/>
+          <w:numId w:val="3"/>
+        </w:numPr>
+      </w:pPr>
+      <w:r>
+        <w:t>As a user in the Production Department, I’d like to be able to modify equipment list.</w:t>
+      </w:r>
+    </w:p>
+    <w:p>
+      <w:pPr>
+        <w:pStyle w:val="ListParagraph"/>
+        <w:numPr>
+          <w:ilvl w:val="0"/>
+          <w:numId w:val="3"/>
+        </w:numPr>
+      </w:pPr>
+      <w:r>
+        <w:t xml:space="preserve">As a user in the Finance Department, I’d like to be able to view invoices. </w:t>
+      </w:r>
+    </w:p>
     <w:p>
       <w:r>
         <w:t>User Stories Not Completed</w:t>
@@ -493,15 +319,7 @@
         </w:numPr>
       </w:pPr>
       <w:r>
-        <w:t xml:space="preserve">As a user, </w:t>
-      </w:r>
-      <w:proofErr w:type="gramStart"/>
-      <w:r>
-        <w:t>I’d</w:t>
-      </w:r>
-      <w:proofErr w:type="gramEnd"/>
-      <w:r>
-        <w:t xml:space="preserve"> like to be able to retrieve forgotten password. =&gt; Poor time estimation.</w:t>
+        <w:t>As a user, I’d like to be able to retrieve forgotten password. =&gt; Poor time estimation.</w:t>
       </w:r>
     </w:p>
     <w:p>
@@ -513,15 +331,7 @@
         </w:numPr>
       </w:pPr>
       <w:r>
-        <w:t xml:space="preserve">As a user in the Finance Department, </w:t>
-      </w:r>
-      <w:proofErr w:type="gramStart"/>
-      <w:r>
-        <w:t>I’d</w:t>
-      </w:r>
-      <w:proofErr w:type="gramEnd"/>
-      <w:r>
-        <w:t xml:space="preserve"> like to be able to view invoices.</w:t>
+        <w:t>As a user in the Finance Department, I’d like to be able to modify invoices.</w:t>
       </w:r>
       <w:r>
         <w:t xml:space="preserve"> =&gt; needs Customer and Product entities established first.</w:t>
@@ -536,18 +346,10 @@
         </w:numPr>
       </w:pPr>
       <w:r>
-        <w:t xml:space="preserve">As a user in the Finance Department, </w:t>
-      </w:r>
-      <w:proofErr w:type="gramStart"/>
-      <w:r>
-        <w:t>I’d</w:t>
-      </w:r>
-      <w:proofErr w:type="gramEnd"/>
-      <w:r>
-        <w:t xml:space="preserve"> like to be able to modify invoices.</w:t>
-      </w:r>
-      <w:r>
-        <w:t xml:space="preserve"> =&gt; needs Customer and Product entities established first.</w:t>
+        <w:t>As a user in the Finance Department, I’d like to be able to view customer payments.</w:t>
+      </w:r>
+      <w:r>
+        <w:t xml:space="preserve"> =&gt; needs Invoice entities established first.</w:t>
       </w:r>
     </w:p>
     <w:p>
@@ -559,15 +361,7 @@
         </w:numPr>
       </w:pPr>
       <w:r>
-        <w:t xml:space="preserve">As a user in the Finance Department, </w:t>
-      </w:r>
-      <w:proofErr w:type="gramStart"/>
-      <w:r>
-        <w:t>I’d</w:t>
-      </w:r>
-      <w:proofErr w:type="gramEnd"/>
-      <w:r>
-        <w:t xml:space="preserve"> like to be able to view customer payments.</w:t>
+        <w:t>As a user in the Finance Department, I’d like to be able to modify customer payments.</w:t>
       </w:r>
       <w:r>
         <w:t xml:space="preserve"> =&gt; needs Invoice entities established first.</w:t>
@@ -582,18 +376,104 @@
         </w:numPr>
       </w:pPr>
       <w:r>
-        <w:t xml:space="preserve">As a user in the Finance Department, </w:t>
-      </w:r>
-      <w:proofErr w:type="gramStart"/>
-      <w:r>
-        <w:t>I’d</w:t>
-      </w:r>
-      <w:proofErr w:type="gramEnd"/>
-      <w:r>
-        <w:t xml:space="preserve"> like to be able to modify customer payments.</w:t>
-      </w:r>
-      <w:r>
-        <w:t xml:space="preserve"> =&gt; needs Invoice entities established first.</w:t>
+        <w:t>As a user in the Distribution Department, I’d like to be able to view inventory.</w:t>
+      </w:r>
+      <w:r>
+        <w:t xml:space="preserve"> </w:t>
+      </w:r>
+      <w:r>
+        <w:t>=&gt; Poor time estimation.</w:t>
+      </w:r>
+    </w:p>
+    <w:p>
+      <w:pPr>
+        <w:pStyle w:val="ListParagraph"/>
+        <w:numPr>
+          <w:ilvl w:val="0"/>
+          <w:numId w:val="2"/>
+        </w:numPr>
+      </w:pPr>
+      <w:r>
+        <w:lastRenderedPageBreak/>
+        <w:t>As a user in the Distribution Department, I’d like to be able to modify inventory.</w:t>
+      </w:r>
+      <w:r>
+        <w:t xml:space="preserve"> </w:t>
+      </w:r>
+      <w:r>
+        <w:t>=&gt; Poor time estimation.</w:t>
+      </w:r>
+    </w:p>
+    <w:p>
+      <w:pPr>
+        <w:pStyle w:val="ListParagraph"/>
+        <w:numPr>
+          <w:ilvl w:val="0"/>
+          <w:numId w:val="2"/>
+        </w:numPr>
+      </w:pPr>
+      <w:r>
+        <w:t>As a user in the Distribution Department, I’d like to be able to view delivery schedule.</w:t>
+      </w:r>
+      <w:r>
+        <w:t xml:space="preserve"> </w:t>
+      </w:r>
+      <w:r>
+        <w:t>=&gt; Poor time estimation.</w:t>
+      </w:r>
+    </w:p>
+    <w:p>
+      <w:pPr>
+        <w:pStyle w:val="ListParagraph"/>
+        <w:numPr>
+          <w:ilvl w:val="0"/>
+          <w:numId w:val="2"/>
+        </w:numPr>
+      </w:pPr>
+      <w:r>
+        <w:t>As a user in the Distribution Department, I’d like to be able to modify delivery schedule.</w:t>
+      </w:r>
+      <w:r>
+        <w:t xml:space="preserve"> </w:t>
+      </w:r>
+      <w:r>
+        <w:t>=&gt; Poor time estimation.</w:t>
+      </w:r>
+    </w:p>
+    <w:p>
+      <w:pPr>
+        <w:pStyle w:val="ListParagraph"/>
+        <w:numPr>
+          <w:ilvl w:val="0"/>
+          <w:numId w:val="2"/>
+        </w:numPr>
+      </w:pPr>
+      <w:r>
+        <w:t>As a user in the Distribution Department, I’d like to be able to view delivery expenses.</w:t>
+      </w:r>
+      <w:r>
+        <w:t xml:space="preserve"> </w:t>
+      </w:r>
+      <w:r>
+        <w:t>=&gt; Poor time estimation.</w:t>
+      </w:r>
+    </w:p>
+    <w:p>
+      <w:pPr>
+        <w:pStyle w:val="ListParagraph"/>
+        <w:numPr>
+          <w:ilvl w:val="0"/>
+          <w:numId w:val="2"/>
+        </w:numPr>
+      </w:pPr>
+      <w:r>
+        <w:t>As a user in the Distribution Department, I’d like to be able to modify delivery expenses.</w:t>
+      </w:r>
+      <w:r>
+        <w:t xml:space="preserve"> </w:t>
+      </w:r>
+      <w:r>
+        <w:t>=&gt; Poor time estimation.</w:t>
       </w:r>
     </w:p>
     <w:p>
@@ -601,37 +481,11 @@
         <w:t>Changes to database:</w:t>
       </w:r>
     </w:p>
-    <w:p/>
-    <w:p>
-      <w:pPr>
-        <w:ind w:left="360"/>
-      </w:pPr>
-    </w:p>
-    <w:p>
-      <w:pPr>
-        <w:ind w:left="360"/>
-      </w:pPr>
-    </w:p>
-    <w:p>
-      <w:pPr>
-        <w:ind w:left="360"/>
-      </w:pPr>
-    </w:p>
-    <w:p/>
-    <w:p/>
-    <w:p/>
-    <w:p/>
-    <w:p/>
-    <w:p/>
-    <w:p/>
-    <w:p/>
-    <w:p/>
-    <w:p>
-      <w:pPr>
-        <w:ind w:left="360"/>
-      </w:pPr>
-    </w:p>
-    <w:p/>
+    <w:p>
+      <w:r>
+        <w:t>No changes to the database.</w:t>
+      </w:r>
+    </w:p>
     <w:sectPr>
       <w:pgSz w:w="12240" w:h="15840"/>
       <w:pgMar w:top="1440" w:right="1440" w:bottom="1440" w:left="1440" w:header="720" w:footer="720" w:gutter="0"/>

</xml_diff>